<commit_message>
Word files done, xlsx ahead
</commit_message>
<xml_diff>
--- a/resourses/confirm_form.docx
+++ b/resourses/confirm_form.docx
@@ -733,33 +733,6 @@
                 <w:szCs w:val="28"/>
                 <w:lang w:val="en-US"/>
               </w:rPr>
-              <w:t>date</w:t>
-            </w:r>
-            <w:r>
-              <w:rPr>
-                <w:rFonts w:ascii="Times New Roman" w:eastAsia="Times New Roman" w:hAnsi="Times New Roman" w:cs="Times New Roman"/>
-                <w:b/>
-                <w:bCs/>
-                <w:i/>
-                <w:iCs/>
-                <w:color w:val="000000" w:themeColor="text1"/>
-                <w:sz w:val="28"/>
-                <w:szCs w:val="28"/>
-              </w:rPr>
-              <w:t>_</w:t>
-            </w:r>
-            <w:r>
-              <w:rPr>
-                <w:rFonts w:ascii="Times New Roman" w:eastAsia="Times New Roman" w:hAnsi="Times New Roman" w:cs="Times New Roman"/>
-                <w:b/>
-                <w:bCs/>
-                <w:i/>
-                <w:iCs/>
-                <w:color w:val="000000" w:themeColor="text1"/>
-                <w:sz w:val="28"/>
-                <w:szCs w:val="28"/>
-                <w:lang w:val="en-US"/>
-              </w:rPr>
               <w:t>checkin</w:t>
             </w:r>
           </w:p>
@@ -1725,7 +1698,7 @@
               <w:ind w:left="31"/>
               <w:jc w:val="both"/>
               <w:rPr>
-                <w:rFonts w:ascii="Times New Roman" w:eastAsia="Times New Roman" w:hAnsi="Times New Roman" w:cs="Times New Roman"/>
+                <w:rFonts w:ascii="Times New Roman" w:hAnsi="Times New Roman" w:cs="Times New Roman"/>
                 <w:b/>
                 <w:bCs/>
                 <w:i/>
@@ -1733,36 +1706,24 @@
                 <w:color w:val="000000"/>
                 <w:sz w:val="28"/>
                 <w:szCs w:val="28"/>
+                <w:shd w:val="clear" w:color="auto" w:fill="FFFFFF"/>
                 <w:lang w:val="uk-UA"/>
               </w:rPr>
             </w:pPr>
             <w:r>
               <w:rPr>
-                <w:rFonts w:ascii="Times New Roman" w:eastAsia="Times New Roman" w:hAnsi="Times New Roman" w:cs="Times New Roman"/>
-                <w:b/>
-                <w:bCs/>
-                <w:i/>
-                <w:iCs/>
-                <w:color w:val="000000" w:themeColor="text1"/>
-                <w:sz w:val="28"/>
-                <w:szCs w:val="28"/>
-                <w:lang w:val="uk-UA"/>
-              </w:rPr>
-              <w:t>Проживання</w:t>
-            </w:r>
-            <w:r>
-              <w:rPr>
-                <w:rFonts w:ascii="Times New Roman" w:eastAsia="Times New Roman" w:hAnsi="Times New Roman" w:cs="Times New Roman"/>
-                <w:b/>
-                <w:bCs/>
-                <w:i/>
-                <w:iCs/>
-                <w:color w:val="000000" w:themeColor="text1"/>
-                <w:sz w:val="28"/>
-                <w:szCs w:val="28"/>
-                <w:lang w:val="uk-UA"/>
-              </w:rPr>
-              <w:t>: price_accomodation грн.</w:t>
+                <w:rFonts w:ascii="Times New Roman" w:hAnsi="Times New Roman" w:cs="Times New Roman"/>
+                <w:b/>
+                <w:bCs/>
+                <w:i/>
+                <w:iCs/>
+                <w:color w:val="000000"/>
+                <w:sz w:val="28"/>
+                <w:szCs w:val="28"/>
+                <w:shd w:val="clear" w:color="auto" w:fill="FFFFFF"/>
+                <w:lang w:val="en-US"/>
+              </w:rPr>
+              <w:t>brkfstconfirm</w:t>
             </w:r>
           </w:p>
           <w:p>
@@ -1779,22 +1740,22 @@
                 <w:color w:val="000000" w:themeColor="text1"/>
                 <w:sz w:val="28"/>
                 <w:szCs w:val="28"/>
+                <w:lang w:val="uk-UA"/>
+              </w:rPr>
+            </w:pPr>
+            <w:r>
+              <w:rPr>
+                <w:rFonts w:ascii="Times New Roman" w:eastAsia="Times New Roman" w:hAnsi="Times New Roman" w:cs="Times New Roman"/>
+                <w:b/>
+                <w:bCs/>
+                <w:i/>
+                <w:iCs/>
+                <w:color w:val="000000" w:themeColor="text1"/>
+                <w:sz w:val="28"/>
+                <w:szCs w:val="28"/>
                 <w:lang w:val="en-US"/>
               </w:rPr>
-            </w:pPr>
-            <w:r>
-              <w:rPr>
-                <w:rFonts w:ascii="Times New Roman" w:eastAsia="Times New Roman" w:hAnsi="Times New Roman" w:cs="Times New Roman"/>
-                <w:b/>
-                <w:bCs/>
-                <w:i/>
-                <w:iCs/>
-                <w:color w:val="000000" w:themeColor="text1"/>
-                <w:sz w:val="28"/>
-                <w:szCs w:val="28"/>
-                <w:lang w:val="en-US"/>
-              </w:rPr>
-              <w:t>tour_tax_confirm</w:t>
+              <w:t>tourtaxconfirm</w:t>
             </w:r>
           </w:p>
           <w:p>
@@ -1803,7 +1764,7 @@
               <w:ind w:left="31"/>
               <w:jc w:val="both"/>
               <w:rPr>
-                <w:rFonts w:ascii="Times New Roman" w:hAnsi="Times New Roman" w:cs="Times New Roman"/>
+                <w:rFonts w:ascii="Times New Roman" w:eastAsia="Times New Roman" w:hAnsi="Times New Roman" w:cs="Times New Roman"/>
                 <w:b/>
                 <w:bCs/>
                 <w:i/>
@@ -1811,24 +1772,36 @@
                 <w:color w:val="000000"/>
                 <w:sz w:val="28"/>
                 <w:szCs w:val="28"/>
-                <w:shd w:val="clear" w:color="auto" w:fill="FFFFFF"/>
-                <w:lang w:val="en-US"/>
+                <w:lang w:val="uk-UA"/>
               </w:rPr>
             </w:pPr>
             <w:r>
               <w:rPr>
-                <w:rFonts w:ascii="Times New Roman" w:hAnsi="Times New Roman" w:cs="Times New Roman"/>
-                <w:b/>
-                <w:bCs/>
-                <w:i/>
-                <w:iCs/>
-                <w:color w:val="000000"/>
-                <w:sz w:val="28"/>
-                <w:szCs w:val="28"/>
-                <w:shd w:val="clear" w:color="auto" w:fill="FFFFFF"/>
-                <w:lang w:val="en-US"/>
-              </w:rPr>
-              <w:t>brkfstconfirm</w:t>
+                <w:rFonts w:ascii="Times New Roman" w:eastAsia="Times New Roman" w:hAnsi="Times New Roman" w:cs="Times New Roman"/>
+                <w:b/>
+                <w:bCs/>
+                <w:i/>
+                <w:iCs/>
+                <w:color w:val="000000" w:themeColor="text1"/>
+                <w:sz w:val="28"/>
+                <w:szCs w:val="28"/>
+                <w:lang w:val="uk-UA"/>
+              </w:rPr>
+              <w:t>Проживання</w:t>
+            </w:r>
+            <w:r>
+              <w:rPr>
+                <w:rFonts w:ascii="Times New Roman" w:eastAsia="Times New Roman" w:hAnsi="Times New Roman" w:cs="Times New Roman"/>
+                <w:b/>
+                <w:bCs/>
+                <w:i/>
+                <w:iCs/>
+                <w:color w:val="000000" w:themeColor="text1"/>
+                <w:sz w:val="28"/>
+                <w:szCs w:val="28"/>
+                <w:lang w:val="uk-UA"/>
+              </w:rPr>
+              <w:t>: price_accomodation грн.</w:t>
             </w:r>
           </w:p>
           <w:p>
@@ -1841,9 +1814,98 @@
                 <w:color w:val="000000" w:themeColor="text1"/>
                 <w:sz w:val="32"/>
                 <w:szCs w:val="32"/>
+                <w:lang w:val="uk-UA"/>
+              </w:rPr>
+            </w:pPr>
+            <w:r>
+              <w:rPr>
+                <w:rFonts w:ascii="Times New Roman" w:hAnsi="Times New Roman" w:cs="Times New Roman"/>
+                <w:b/>
+                <w:bCs/>
+                <w:i/>
+                <w:iCs/>
+                <w:color w:val="000000"/>
+                <w:sz w:val="28"/>
+                <w:szCs w:val="28"/>
+                <w:shd w:val="clear" w:color="auto" w:fill="FFFFFF"/>
+                <w:lang w:val="uk-UA"/>
+              </w:rPr>
+              <w:t xml:space="preserve">Загальна </w:t>
+            </w:r>
+            <w:r>
+              <w:rPr>
+                <w:rFonts w:ascii="Times New Roman" w:hAnsi="Times New Roman" w:cs="Times New Roman"/>
+                <w:b/>
+                <w:bCs/>
+                <w:i/>
+                <w:iCs/>
+                <w:color w:val="000000"/>
+                <w:sz w:val="28"/>
+                <w:szCs w:val="28"/>
+                <w:shd w:val="clear" w:color="auto" w:fill="FFFFFF"/>
+                <w:lang w:val="uk-UA"/>
+              </w:rPr>
+              <w:t>сумма проживан</w:t>
+            </w:r>
+            <w:r>
+              <w:rPr>
+                <w:rFonts w:ascii="Times New Roman" w:hAnsi="Times New Roman" w:cs="Times New Roman"/>
+                <w:b/>
+                <w:bCs/>
+                <w:i/>
+                <w:iCs/>
+                <w:color w:val="000000"/>
+                <w:sz w:val="28"/>
+                <w:szCs w:val="28"/>
+                <w:shd w:val="clear" w:color="auto" w:fill="FFFFFF"/>
+                <w:lang w:val="uk-UA"/>
+              </w:rPr>
+              <w:t>ня</w:t>
+            </w:r>
+            <w:r>
+              <w:rPr>
+                <w:rFonts w:ascii="Times New Roman" w:hAnsi="Times New Roman" w:cs="Times New Roman"/>
+                <w:b/>
+                <w:bCs/>
+                <w:i/>
+                <w:iCs/>
+                <w:color w:val="000000"/>
+                <w:sz w:val="28"/>
+                <w:szCs w:val="28"/>
+                <w:shd w:val="clear" w:color="auto" w:fill="FFFFFF"/>
+                <w:lang w:val="uk-UA"/>
+              </w:rPr>
+              <w:t>:</w:t>
+            </w:r>
+            <w:r>
+              <w:rPr>
+                <w:rFonts w:ascii="Times New Roman" w:hAnsi="Times New Roman" w:cs="Times New Roman"/>
+                <w:b/>
+                <w:bCs/>
+                <w:i/>
+                <w:iCs/>
+                <w:color w:val="000000"/>
+                <w:sz w:val="28"/>
+                <w:szCs w:val="28"/>
+                <w:shd w:val="clear" w:color="auto" w:fill="FFFFFF"/>
+                <w:lang w:val="uk-UA"/>
+              </w:rPr>
+              <w:t xml:space="preserve"> </w:t>
+            </w:r>
+            <w:r>
+              <w:rPr>
+                <w:rFonts w:ascii="Times New Roman" w:hAnsi="Times New Roman" w:cs="Times New Roman"/>
+                <w:b/>
+                <w:bCs/>
+                <w:i/>
+                <w:iCs/>
+                <w:color w:val="000000" w:themeColor="text1"/>
+                <w:sz w:val="28"/>
+                <w:szCs w:val="28"/>
                 <w:lang w:val="en-US"/>
               </w:rPr>
-            </w:pPr>
+              <w:t>conftotprc</w:t>
+            </w:r>
             <w:r>
               <w:rPr>
                 <w:rFonts w:ascii="Times New Roman" w:hAnsi="Times New Roman" w:cs="Times New Roman"/>
@@ -1851,115 +1913,12 @@
                 <w:bCs/>
                 <w:i/>
                 <w:iCs/>
-                <w:color w:val="000000"/>
-                <w:sz w:val="28"/>
-                <w:szCs w:val="28"/>
-                <w:shd w:val="clear" w:color="auto" w:fill="FFFFFF"/>
-                <w:lang w:val="uk-UA"/>
-              </w:rPr>
-              <w:t xml:space="preserve">Загальна </w:t>
-            </w:r>
-            <w:r>
-              <w:rPr>
-                <w:rFonts w:ascii="Times New Roman" w:hAnsi="Times New Roman" w:cs="Times New Roman"/>
-                <w:b/>
-                <w:bCs/>
-                <w:i/>
-                <w:iCs/>
-                <w:color w:val="000000"/>
-                <w:sz w:val="28"/>
-                <w:szCs w:val="28"/>
-                <w:shd w:val="clear" w:color="auto" w:fill="FFFFFF"/>
-              </w:rPr>
-              <w:t>сумма</w:t>
-            </w:r>
-            <w:r>
-              <w:rPr>
-                <w:rFonts w:ascii="Times New Roman" w:hAnsi="Times New Roman" w:cs="Times New Roman"/>
-                <w:b/>
-                <w:bCs/>
-                <w:i/>
-                <w:iCs/>
-                <w:color w:val="000000"/>
-                <w:sz w:val="28"/>
-                <w:szCs w:val="28"/>
-                <w:shd w:val="clear" w:color="auto" w:fill="FFFFFF"/>
-                <w:lang w:val="en-US"/>
+                <w:color w:val="000000" w:themeColor="text1"/>
+                <w:sz w:val="28"/>
+                <w:szCs w:val="28"/>
+                <w:lang w:val="uk-UA"/>
               </w:rPr>
               <w:t xml:space="preserve"> </w:t>
-            </w:r>
-            <w:r>
-              <w:rPr>
-                <w:rFonts w:ascii="Times New Roman" w:hAnsi="Times New Roman" w:cs="Times New Roman"/>
-                <w:b/>
-                <w:bCs/>
-                <w:i/>
-                <w:iCs/>
-                <w:color w:val="000000"/>
-                <w:sz w:val="28"/>
-                <w:szCs w:val="28"/>
-                <w:shd w:val="clear" w:color="auto" w:fill="FFFFFF"/>
-              </w:rPr>
-              <w:t>проживан</w:t>
-            </w:r>
-            <w:r>
-              <w:rPr>
-                <w:rFonts w:ascii="Times New Roman" w:hAnsi="Times New Roman" w:cs="Times New Roman"/>
-                <w:b/>
-                <w:bCs/>
-                <w:i/>
-                <w:iCs/>
-                <w:color w:val="000000"/>
-                <w:sz w:val="28"/>
-                <w:szCs w:val="28"/>
-                <w:shd w:val="clear" w:color="auto" w:fill="FFFFFF"/>
-                <w:lang w:val="uk-UA"/>
-              </w:rPr>
-              <w:t>ня</w:t>
-            </w:r>
-            <w:r>
-              <w:rPr>
-                <w:rFonts w:ascii="Times New Roman" w:hAnsi="Times New Roman" w:cs="Times New Roman"/>
-                <w:b/>
-                <w:bCs/>
-                <w:i/>
-                <w:iCs/>
-                <w:color w:val="000000"/>
-                <w:sz w:val="28"/>
-                <w:szCs w:val="28"/>
-                <w:shd w:val="clear" w:color="auto" w:fill="FFFFFF"/>
-                <w:lang w:val="en-US"/>
-              </w:rPr>
-              <w:t>:</w:t>
-            </w:r>
-            <w:r>
-              <w:rPr>
-                <w:rFonts w:ascii="Times New Roman" w:hAnsi="Times New Roman" w:cs="Times New Roman"/>
-                <w:b/>
-                <w:bCs/>
-                <w:i/>
-                <w:iCs/>
-                <w:color w:val="000000"/>
-                <w:sz w:val="28"/>
-                <w:szCs w:val="28"/>
-                <w:shd w:val="clear" w:color="auto" w:fill="FFFFFF"/>
-                <w:lang w:val="uk-UA"/>
-              </w:rPr>
-              <w:t xml:space="preserve"> </w:t>
-            </w:r>
-            <w:r>
-              <w:rPr>
-                <w:rFonts w:ascii="Times New Roman" w:hAnsi="Times New Roman" w:cs="Times New Roman"/>
-                <w:b/>
-                <w:bCs/>
-                <w:i/>
-                <w:iCs/>
-                <w:color w:val="000000" w:themeColor="text1"/>
-                <w:sz w:val="28"/>
-                <w:szCs w:val="28"/>
-                <w:lang w:val="en-US"/>
-              </w:rPr>
-              <w:t xml:space="preserve">conftotprc </w:t>
             </w:r>
             <w:r>
               <w:rPr>
@@ -1987,7 +1946,7 @@
           <w:color w:val="000000"/>
           <w:sz w:val="30"/>
           <w:szCs w:val="30"/>
-          <w:lang w:val="en-US"/>
+          <w:lang w:val="uk-UA"/>
         </w:rPr>
       </w:pPr>
       <w:r>
@@ -2050,7 +2009,7 @@
           <w:color w:val="000000"/>
           <w:sz w:val="30"/>
           <w:szCs w:val="30"/>
-          <w:lang w:val="en-US"/>
+          <w:lang w:val="uk-UA"/>
         </w:rPr>
         <w:tab/>
         <w:t xml:space="preserve">                             </w:t>
@@ -2066,7 +2025,7 @@
           <w:color w:val="000000"/>
           <w:sz w:val="36"/>
           <w:szCs w:val="32"/>
-          <w:lang w:val="en-US"/>
+          <w:lang w:val="uk-UA"/>
         </w:rPr>
       </w:pPr>
       <w:r>
@@ -2075,7 +2034,7 @@
           <w:color w:val="000000"/>
           <w:sz w:val="32"/>
           <w:szCs w:val="30"/>
-          <w:lang w:val="en-US"/>
+          <w:lang w:val="uk-UA"/>
         </w:rPr>
         <w:tab/>
       </w:r>
@@ -2085,7 +2044,7 @@
           <w:color w:val="000000"/>
           <w:sz w:val="32"/>
           <w:szCs w:val="30"/>
-          <w:lang w:val="en-US"/>
+          <w:lang w:val="uk-UA"/>
         </w:rPr>
         <w:tab/>
       </w:r>
@@ -2116,7 +2075,7 @@
                 <w:color w:val="000000"/>
                 <w:sz w:val="24"/>
                 <w:szCs w:val="26"/>
-                <w:lang w:val="en-US"/>
+                <w:lang w:val="uk-UA"/>
               </w:rPr>
             </w:pPr>
           </w:p>

</xml_diff>